<commit_message>
Pushing 18 April 2023
</commit_message>
<xml_diff>
--- a/module-1/jarman_Module1.docx
+++ b/module-1/jarman_Module1.docx
@@ -4,14 +4,27 @@
   <w:body>
     <w:p>
       <w:r>
+        <w:t>https://github.com/etjarman/csd-310.git</w:t>
+      </w:r>
+    </w:p>
+    <w:p>
+      <w:r>
         <w:rPr>
           <w:noProof/>
         </w:rPr>
         <w:drawing>
-          <wp:inline distT="0" distB="0" distL="0" distR="0" wp14:anchorId="5110FA9A" wp14:editId="41F45941">
-            <wp:extent cx="5899331" cy="5001895"/>
-            <wp:effectExtent l="0" t="0" r="6350" b="8255"/>
-            <wp:docPr id="2" name="Picture 2"/>
+          <wp:anchor distT="0" distB="0" distL="114300" distR="114300" simplePos="0" relativeHeight="251658240" behindDoc="0" locked="0" layoutInCell="1" allowOverlap="1" wp14:anchorId="46AA3D4C" wp14:editId="75501DA6">
+            <wp:simplePos x="0" y="0"/>
+            <wp:positionH relativeFrom="column">
+              <wp:posOffset>-40005</wp:posOffset>
+            </wp:positionH>
+            <wp:positionV relativeFrom="paragraph">
+              <wp:posOffset>4094480</wp:posOffset>
+            </wp:positionV>
+            <wp:extent cx="5983868" cy="3887470"/>
+            <wp:effectExtent l="0" t="0" r="0" b="0"/>
+            <wp:wrapSquare wrapText="bothSides"/>
+            <wp:docPr id="3" name="Picture 3"/>
             <wp:cNvGraphicFramePr>
               <a:graphicFrameLocks xmlns:a="http://schemas.openxmlformats.org/drawingml/2006/main" noChangeAspect="1"/>
             </wp:cNvGraphicFramePr>
@@ -25,7 +38,7 @@
                     </pic:cNvPicPr>
                   </pic:nvPicPr>
                   <pic:blipFill>
-                    <a:blip r:embed="rId6">
+                    <a:blip r:embed="rId6" cstate="print">
                       <a:extLst>
                         <a:ext uri="{28A0092B-C50C-407E-A947-70E740481C1C}">
                           <a14:useLocalDpi xmlns:a14="http://schemas.microsoft.com/office/drawing/2010/main" val="0"/>
@@ -40,7 +53,7 @@
                   <pic:spPr bwMode="auto">
                     <a:xfrm>
                       <a:off x="0" y="0"/>
-                      <a:ext cx="5917313" cy="5017141"/>
+                      <a:ext cx="5983868" cy="3887470"/>
                     </a:xfrm>
                     <a:prstGeom prst="rect">
                       <a:avLst/>
@@ -50,12 +63,69 @@
                 </pic:pic>
               </a:graphicData>
             </a:graphic>
-          </wp:inline>
+          </wp:anchor>
+        </w:drawing>
+      </w:r>
+      <w:r>
+        <w:drawing>
+          <wp:anchor distT="0" distB="0" distL="114300" distR="114300" simplePos="0" relativeHeight="251659264" behindDoc="0" locked="0" layoutInCell="1" allowOverlap="1" wp14:anchorId="7D6DF9AF" wp14:editId="1689ADD1">
+            <wp:simplePos x="0" y="0"/>
+            <wp:positionH relativeFrom="column">
+              <wp:posOffset>0</wp:posOffset>
+            </wp:positionH>
+            <wp:positionV relativeFrom="paragraph">
+              <wp:posOffset>0</wp:posOffset>
+            </wp:positionV>
+            <wp:extent cx="4800600" cy="4098925"/>
+            <wp:effectExtent l="0" t="0" r="0" b="0"/>
+            <wp:wrapSquare wrapText="bothSides"/>
+            <wp:docPr id="1" name="Picture 1" descr="Text&#10;&#10;Description automatically generated"/>
+            <wp:cNvGraphicFramePr>
+              <a:graphicFrameLocks xmlns:a="http://schemas.openxmlformats.org/drawingml/2006/main" noChangeAspect="1"/>
+            </wp:cNvGraphicFramePr>
+            <a:graphic xmlns:a="http://schemas.openxmlformats.org/drawingml/2006/main">
+              <a:graphicData uri="http://schemas.openxmlformats.org/drawingml/2006/picture">
+                <pic:pic xmlns:pic="http://schemas.openxmlformats.org/drawingml/2006/picture">
+                  <pic:nvPicPr>
+                    <pic:cNvPr id="1" name="Picture 1" descr="Text&#10;&#10;Description automatically generated"/>
+                    <pic:cNvPicPr/>
+                  </pic:nvPicPr>
+                  <pic:blipFill>
+                    <a:blip r:embed="rId7">
+                      <a:extLst>
+                        <a:ext uri="{28A0092B-C50C-407E-A947-70E740481C1C}">
+                          <a14:useLocalDpi xmlns:a14="http://schemas.microsoft.com/office/drawing/2010/main" val="0"/>
+                        </a:ext>
+                      </a:extLst>
+                    </a:blip>
+                    <a:stretch>
+                      <a:fillRect/>
+                    </a:stretch>
+                  </pic:blipFill>
+                  <pic:spPr>
+                    <a:xfrm>
+                      <a:off x="0" y="0"/>
+                      <a:ext cx="4800600" cy="4098925"/>
+                    </a:xfrm>
+                    <a:prstGeom prst="rect">
+                      <a:avLst/>
+                    </a:prstGeom>
+                  </pic:spPr>
+                </pic:pic>
+              </a:graphicData>
+            </a:graphic>
+            <wp14:sizeRelH relativeFrom="margin">
+              <wp14:pctWidth>0</wp14:pctWidth>
+            </wp14:sizeRelH>
+            <wp14:sizeRelV relativeFrom="margin">
+              <wp14:pctHeight>0</wp14:pctHeight>
+            </wp14:sizeRelV>
+          </wp:anchor>
         </w:drawing>
       </w:r>
     </w:p>
     <w:sectPr>
-      <w:headerReference w:type="first" r:id="rId7"/>
+      <w:headerReference w:type="first" r:id="rId8"/>
       <w:pgSz w:w="12240" w:h="15840"/>
       <w:pgMar w:top="1440" w:right="1440" w:bottom="1440" w:left="1440" w:header="720" w:footer="720" w:gutter="0"/>
       <w:cols w:space="720"/>

</xml_diff>